<commit_message>
Added Version 1 Document
</commit_message>
<xml_diff>
--- a/documents/CS553_Group2_May24th_ProjectStatus.docx
+++ b/documents/CS553_Group2_May24th_ProjectStatus.docx
@@ -244,7 +244,10 @@
         </w:numPr>
       </w:pPr>
       <w:r>
-        <w:t>Typical current draw is 300ma with spikes to 450ma under load</w:t>
+        <w:t>Typical current draw is 300ma with spikes to 450ma under lo</w:t>
+      </w:r>
+      <w:r>
+        <w:t>ad</w:t>
       </w:r>
     </w:p>
     <w:p>
@@ -338,6 +341,106 @@
           <w:ilvl w:val="0"/>
           <w:numId w:val="9"/>
         </w:numPr>
+      </w:pPr>
+      <w:r>
+        <w:t>Simple data movement script</w:t>
+      </w:r>
+    </w:p>
+    <w:p>
+      <w:pPr>
+        <w:pStyle w:val="ListParagraph"/>
+        <w:numPr>
+          <w:ilvl w:val="1"/>
+          <w:numId w:val="9"/>
+        </w:numPr>
+      </w:pPr>
+      <w:r>
+        <w:t>Script written – simple allocation of variable sized blocks with writes to specific offsets</w:t>
+      </w:r>
+    </w:p>
+    <w:p>
+      <w:pPr>
+        <w:pStyle w:val="ListParagraph"/>
+        <w:numPr>
+          <w:ilvl w:val="1"/>
+          <w:numId w:val="9"/>
+        </w:numPr>
+      </w:pPr>
+      <w:r>
+        <w:t xml:space="preserve">Combined with perf command and </w:t>
+      </w:r>
+      <w:proofErr w:type="spellStart"/>
+      <w:r>
+        <w:t>schedtool</w:t>
+      </w:r>
+      <w:proofErr w:type="spellEnd"/>
+    </w:p>
+    <w:p>
+      <w:pPr>
+        <w:pStyle w:val="ListParagraph"/>
+        <w:numPr>
+          <w:ilvl w:val="2"/>
+          <w:numId w:val="9"/>
+        </w:numPr>
+      </w:pPr>
+      <w:r>
+        <w:t>perf – output performance counters &lt;-  Counts not making sense need to review</w:t>
+      </w:r>
+    </w:p>
+    <w:p>
+      <w:pPr>
+        <w:pStyle w:val="ListParagraph"/>
+        <w:numPr>
+          <w:ilvl w:val="2"/>
+          <w:numId w:val="9"/>
+        </w:numPr>
+      </w:pPr>
+      <w:proofErr w:type="spellStart"/>
+      <w:r>
+        <w:t>schedtool</w:t>
+      </w:r>
+      <w:proofErr w:type="spellEnd"/>
+      <w:r>
+        <w:t xml:space="preserve"> – used to set nice value(19) and core affinity(pin process to a core.) &lt;- This seems to be working well</w:t>
+      </w:r>
+    </w:p>
+    <w:p>
+      <w:pPr>
+        <w:pStyle w:val="ListParagraph"/>
+        <w:numPr>
+          <w:ilvl w:val="0"/>
+          <w:numId w:val="9"/>
+        </w:numPr>
+      </w:pPr>
+      <w:r>
+        <w:t xml:space="preserve">Reorganized </w:t>
+      </w:r>
+      <w:proofErr w:type="spellStart"/>
+      <w:r>
+        <w:t>git</w:t>
+      </w:r>
+      <w:proofErr w:type="spellEnd"/>
+      <w:r>
+        <w:t xml:space="preserve"> repo</w:t>
+      </w:r>
+    </w:p>
+    <w:p>
+      <w:pPr>
+        <w:pStyle w:val="ListParagraph"/>
+        <w:numPr>
+          <w:ilvl w:val="1"/>
+          <w:numId w:val="9"/>
+        </w:numPr>
+      </w:pPr>
+      <w:r>
+        <w:lastRenderedPageBreak/>
+        <w:t>Because a certain team member is just that way.</w:t>
+      </w:r>
+    </w:p>
+    <w:p>
+      <w:pPr>
+        <w:pStyle w:val="ListParagraph"/>
+        <w:ind w:left="1440"/>
       </w:pPr>
       <w:bookmarkStart w:id="0" w:name="_GoBack"/>
       <w:bookmarkEnd w:id="0"/>
@@ -444,7 +547,6 @@
         </w:numPr>
       </w:pPr>
       <w:r>
-        <w:lastRenderedPageBreak/>
         <w:t>TASK: Shikha will email MPI slides and scatter/gather details to the group</w:t>
       </w:r>
     </w:p>
@@ -810,6 +912,7 @@
         </w:numPr>
       </w:pPr>
       <w:r>
+        <w:lastRenderedPageBreak/>
         <w:t>Many small blocks</w:t>
       </w:r>
     </w:p>
@@ -936,7 +1039,6 @@
         </w:numPr>
       </w:pPr>
       <w:r>
-        <w:lastRenderedPageBreak/>
         <w:t>Extend the compression/un</w:t>
       </w:r>
       <w:r>
@@ -1325,6 +1427,7 @@
         <w:shd w:val="clear" w:color="auto" w:fill="FFFFFF"/>
       </w:pPr>
       <w:r>
+        <w:lastRenderedPageBreak/>
         <w:t xml:space="preserve">Kelly – </w:t>
       </w:r>
       <w:r>

</xml_diff>